<commit_message>
Acréscimo de texto para citações e referências
</commit_message>
<xml_diff>
--- a/trabalho_ABNT.docx
+++ b/trabalho_ABNT.docx
@@ -1266,7 +1266,23 @@
           <w:sz w:val="24"/>
           <w:szCs w:val="24"/>
         </w:rPr>
-        <w:t>esenvolvimento de Sistema do Centro Universitário Santa Rita.</w:t>
+        <w:t>esenvolvimento de Sistema</w:t>
+      </w:r>
+      <w:r>
+        <w:rPr>
+          <w:rFonts w:ascii="Arial" w:hAnsi="Arial" w:cs="Arial"/>
+          <w:sz w:val="24"/>
+          <w:szCs w:val="24"/>
+        </w:rPr>
+        <w:t>s</w:t>
+      </w:r>
+      <w:r>
+        <w:rPr>
+          <w:rFonts w:ascii="Arial" w:hAnsi="Arial" w:cs="Arial"/>
+          <w:sz w:val="24"/>
+          <w:szCs w:val="24"/>
+        </w:rPr>
+        <w:t xml:space="preserve"> do Centro Universitário Santa Rita.</w:t>
       </w:r>
     </w:p>
     <w:p>
@@ -1444,7 +1460,23 @@
           <w:sz w:val="24"/>
           <w:szCs w:val="24"/>
         </w:rPr>
-        <w:t>tecnical</w:t>
+        <w:t>tec</w:t>
+      </w:r>
+      <w:r>
+        <w:rPr>
+          <w:rFonts w:ascii="Arial" w:hAnsi="Arial" w:cs="Arial"/>
+          <w:sz w:val="24"/>
+          <w:szCs w:val="24"/>
+        </w:rPr>
+        <w:t>h</w:t>
+      </w:r>
+      <w:r>
+        <w:rPr>
+          <w:rFonts w:ascii="Arial" w:hAnsi="Arial" w:cs="Arial"/>
+          <w:sz w:val="24"/>
+          <w:szCs w:val="24"/>
+        </w:rPr>
+        <w:t>nical</w:t>
       </w:r>
       <w:proofErr w:type="spellEnd"/>
       <w:r>
@@ -1552,7 +1584,15 @@
           <w:sz w:val="24"/>
           <w:szCs w:val="24"/>
         </w:rPr>
-        <w:t>This</w:t>
+        <w:t>Th</w:t>
+      </w:r>
+      <w:r>
+        <w:rPr>
+          <w:rFonts w:ascii="Arial" w:hAnsi="Arial" w:cs="Arial"/>
+          <w:sz w:val="24"/>
+          <w:szCs w:val="24"/>
+        </w:rPr>
+        <w:t>ese</w:t>
       </w:r>
       <w:proofErr w:type="spellEnd"/>
       <w:r>
@@ -1599,6 +1639,22 @@
         </w:rPr>
         <w:t xml:space="preserve"> </w:t>
       </w:r>
+      <w:r>
+        <w:rPr>
+          <w:rFonts w:ascii="Arial" w:hAnsi="Arial" w:cs="Arial"/>
+          <w:sz w:val="24"/>
+          <w:szCs w:val="24"/>
+        </w:rPr>
+        <w:t>must</w:t>
+      </w:r>
+      <w:r>
+        <w:rPr>
+          <w:rFonts w:ascii="Arial" w:hAnsi="Arial" w:cs="Arial"/>
+          <w:sz w:val="24"/>
+          <w:szCs w:val="24"/>
+        </w:rPr>
+        <w:t xml:space="preserve"> </w:t>
+      </w:r>
       <w:proofErr w:type="spellStart"/>
       <w:r>
         <w:rPr>
@@ -1606,7 +1662,7 @@
           <w:sz w:val="24"/>
           <w:szCs w:val="24"/>
         </w:rPr>
-        <w:t>should</w:t>
+        <w:t>be</w:t>
       </w:r>
       <w:proofErr w:type="spellEnd"/>
       <w:r>
@@ -1624,7 +1680,7 @@
           <w:sz w:val="24"/>
           <w:szCs w:val="24"/>
         </w:rPr>
-        <w:t>be</w:t>
+        <w:t>adopted</w:t>
       </w:r>
       <w:proofErr w:type="spellEnd"/>
       <w:r>
@@ -1633,6 +1689,24 @@
           <w:sz w:val="24"/>
           <w:szCs w:val="24"/>
         </w:rPr>
+        <w:t xml:space="preserve"> in </w:t>
+      </w:r>
+      <w:proofErr w:type="spellStart"/>
+      <w:r>
+        <w:rPr>
+          <w:rFonts w:ascii="Arial" w:hAnsi="Arial" w:cs="Arial"/>
+          <w:sz w:val="24"/>
+          <w:szCs w:val="24"/>
+        </w:rPr>
+        <w:t>all</w:t>
+      </w:r>
+      <w:proofErr w:type="spellEnd"/>
+      <w:r>
+        <w:rPr>
+          <w:rFonts w:ascii="Arial" w:hAnsi="Arial" w:cs="Arial"/>
+          <w:sz w:val="24"/>
+          <w:szCs w:val="24"/>
+        </w:rPr>
         <w:t xml:space="preserve"> </w:t>
       </w:r>
       <w:proofErr w:type="spellStart"/>
@@ -1642,7 +1716,7 @@
           <w:sz w:val="24"/>
           <w:szCs w:val="24"/>
         </w:rPr>
-        <w:t>adopted</w:t>
+        <w:t>academic</w:t>
       </w:r>
       <w:proofErr w:type="spellEnd"/>
       <w:r>
@@ -1651,7 +1725,7 @@
           <w:sz w:val="24"/>
           <w:szCs w:val="24"/>
         </w:rPr>
-        <w:t xml:space="preserve"> in </w:t>
+        <w:t xml:space="preserve"> textual </w:t>
       </w:r>
       <w:proofErr w:type="spellStart"/>
       <w:r>
@@ -1660,7 +1734,7 @@
           <w:sz w:val="24"/>
           <w:szCs w:val="24"/>
         </w:rPr>
-        <w:t>all</w:t>
+        <w:t>works</w:t>
       </w:r>
       <w:proofErr w:type="spellEnd"/>
       <w:r>
@@ -1678,7 +1752,7 @@
           <w:sz w:val="24"/>
           <w:szCs w:val="24"/>
         </w:rPr>
-        <w:t>academic</w:t>
+        <w:t>submitted</w:t>
       </w:r>
       <w:proofErr w:type="spellEnd"/>
       <w:r>
@@ -1687,7 +1761,7 @@
           <w:sz w:val="24"/>
           <w:szCs w:val="24"/>
         </w:rPr>
-        <w:t xml:space="preserve"> textual </w:t>
+        <w:t xml:space="preserve"> </w:t>
       </w:r>
       <w:proofErr w:type="spellStart"/>
       <w:r>
@@ -1696,7 +1770,7 @@
           <w:sz w:val="24"/>
           <w:szCs w:val="24"/>
         </w:rPr>
-        <w:t>works</w:t>
+        <w:t>to</w:t>
       </w:r>
       <w:proofErr w:type="spellEnd"/>
       <w:r>
@@ -1714,7 +1788,7 @@
           <w:sz w:val="24"/>
           <w:szCs w:val="24"/>
         </w:rPr>
-        <w:t>submitted</w:t>
+        <w:t>the</w:t>
       </w:r>
       <w:proofErr w:type="spellEnd"/>
       <w:r>
@@ -1732,7 +1806,7 @@
           <w:sz w:val="24"/>
           <w:szCs w:val="24"/>
         </w:rPr>
-        <w:t>to</w:t>
+        <w:t>course</w:t>
       </w:r>
       <w:proofErr w:type="spellEnd"/>
       <w:r>
@@ -1743,6 +1817,24 @@
         </w:rPr>
         <w:t xml:space="preserve"> </w:t>
       </w:r>
+      <w:proofErr w:type="spellStart"/>
+      <w:r>
+        <w:rPr>
+          <w:rFonts w:ascii="Arial" w:hAnsi="Arial" w:cs="Arial"/>
+          <w:sz w:val="24"/>
+          <w:szCs w:val="24"/>
+        </w:rPr>
+        <w:t>of</w:t>
+      </w:r>
+      <w:proofErr w:type="spellEnd"/>
+      <w:r>
+        <w:rPr>
+          <w:rFonts w:ascii="Arial" w:hAnsi="Arial" w:cs="Arial"/>
+          <w:sz w:val="24"/>
+          <w:szCs w:val="24"/>
+        </w:rPr>
+        <w:t xml:space="preserve"> </w:t>
+      </w:r>
       <w:r>
         <w:rPr>
           <w:rFonts w:ascii="Arial" w:hAnsi="Arial" w:cs="Arial"/>
@@ -1757,6 +1849,14 @@
           <w:sz w:val="24"/>
           <w:szCs w:val="24"/>
         </w:rPr>
+        <w:t>s</w:t>
+      </w:r>
+      <w:r>
+        <w:rPr>
+          <w:rFonts w:ascii="Arial" w:hAnsi="Arial" w:cs="Arial"/>
+          <w:sz w:val="24"/>
+          <w:szCs w:val="24"/>
+        </w:rPr>
         <w:t xml:space="preserve"> </w:t>
       </w:r>
       <w:proofErr w:type="spellStart"/>
@@ -1766,7 +1866,7 @@
           <w:sz w:val="24"/>
           <w:szCs w:val="24"/>
         </w:rPr>
-        <w:t>course</w:t>
+        <w:t>from</w:t>
       </w:r>
       <w:proofErr w:type="spellEnd"/>
       <w:r>
@@ -1784,7 +1884,7 @@
           <w:sz w:val="24"/>
           <w:szCs w:val="24"/>
         </w:rPr>
-        <w:t>of</w:t>
+        <w:t>the</w:t>
       </w:r>
       <w:proofErr w:type="spellEnd"/>
       <w:r>
@@ -1803,6 +1903,182 @@
         </w:rPr>
         <w:t>.</w:t>
       </w:r>
+    </w:p>
+    <w:p>
+      <w:pPr>
+        <w:spacing w:line="360" w:lineRule="auto"/>
+        <w:rPr>
+          <w:rFonts w:ascii="Arial" w:hAnsi="Arial" w:cs="Arial"/>
+          <w:sz w:val="24"/>
+          <w:szCs w:val="24"/>
+        </w:rPr>
+      </w:pPr>
+    </w:p>
+    <w:p>
+      <w:pPr>
+        <w:spacing w:line="360" w:lineRule="auto"/>
+        <w:ind w:firstLine="0"/>
+        <w:rPr>
+          <w:rFonts w:ascii="Arial" w:hAnsi="Arial" w:cs="Arial"/>
+          <w:sz w:val="24"/>
+          <w:szCs w:val="24"/>
+        </w:rPr>
+      </w:pPr>
+      <w:proofErr w:type="spellStart"/>
+      <w:r>
+        <w:rPr>
+          <w:rFonts w:ascii="Arial" w:hAnsi="Arial" w:cs="Arial"/>
+          <w:b/>
+          <w:sz w:val="24"/>
+          <w:szCs w:val="24"/>
+        </w:rPr>
+        <w:t>Keywords</w:t>
+      </w:r>
+      <w:proofErr w:type="spellEnd"/>
+      <w:r>
+        <w:rPr>
+          <w:rFonts w:ascii="Arial" w:hAnsi="Arial" w:cs="Arial"/>
+          <w:sz w:val="24"/>
+          <w:szCs w:val="24"/>
+        </w:rPr>
+        <w:t xml:space="preserve">: ABNT </w:t>
+      </w:r>
+      <w:proofErr w:type="spellStart"/>
+      <w:r>
+        <w:rPr>
+          <w:rFonts w:ascii="Arial" w:hAnsi="Arial" w:cs="Arial"/>
+          <w:sz w:val="24"/>
+          <w:szCs w:val="24"/>
+        </w:rPr>
+        <w:t>text</w:t>
+      </w:r>
+      <w:proofErr w:type="spellEnd"/>
+      <w:r>
+        <w:rPr>
+          <w:rFonts w:ascii="Arial" w:hAnsi="Arial" w:cs="Arial"/>
+          <w:sz w:val="24"/>
+          <w:szCs w:val="24"/>
+        </w:rPr>
+        <w:t xml:space="preserve"> </w:t>
+      </w:r>
+      <w:proofErr w:type="spellStart"/>
+      <w:r>
+        <w:rPr>
+          <w:rFonts w:ascii="Arial" w:hAnsi="Arial" w:cs="Arial"/>
+          <w:sz w:val="24"/>
+          <w:szCs w:val="24"/>
+        </w:rPr>
+        <w:t>format</w:t>
+      </w:r>
+      <w:proofErr w:type="spellEnd"/>
+      <w:r>
+        <w:rPr>
+          <w:rFonts w:ascii="Arial" w:hAnsi="Arial" w:cs="Arial"/>
+          <w:sz w:val="24"/>
+          <w:szCs w:val="24"/>
+        </w:rPr>
+        <w:t xml:space="preserve">. </w:t>
+      </w:r>
+      <w:proofErr w:type="spellStart"/>
+      <w:r>
+        <w:rPr>
+          <w:rFonts w:ascii="Arial" w:hAnsi="Arial" w:cs="Arial"/>
+          <w:sz w:val="24"/>
+          <w:szCs w:val="24"/>
+        </w:rPr>
+        <w:t>Academic</w:t>
+      </w:r>
+      <w:proofErr w:type="spellEnd"/>
+      <w:r>
+        <w:rPr>
+          <w:rFonts w:ascii="Arial" w:hAnsi="Arial" w:cs="Arial"/>
+          <w:sz w:val="24"/>
+          <w:szCs w:val="24"/>
+        </w:rPr>
+        <w:t xml:space="preserve"> </w:t>
+      </w:r>
+      <w:proofErr w:type="spellStart"/>
+      <w:r>
+        <w:rPr>
+          <w:rFonts w:ascii="Arial" w:hAnsi="Arial" w:cs="Arial"/>
+          <w:sz w:val="24"/>
+          <w:szCs w:val="24"/>
+        </w:rPr>
+        <w:t>work</w:t>
+      </w:r>
+      <w:proofErr w:type="spellEnd"/>
+      <w:r>
+        <w:rPr>
+          <w:rFonts w:ascii="Arial" w:hAnsi="Arial" w:cs="Arial"/>
+          <w:sz w:val="24"/>
+          <w:szCs w:val="24"/>
+        </w:rPr>
+        <w:t xml:space="preserve">. </w:t>
+      </w:r>
+      <w:proofErr w:type="spellStart"/>
+      <w:r>
+        <w:rPr>
+          <w:rFonts w:ascii="Arial" w:hAnsi="Arial" w:cs="Arial"/>
+          <w:sz w:val="24"/>
+          <w:szCs w:val="24"/>
+        </w:rPr>
+        <w:t>Text</w:t>
+      </w:r>
+      <w:proofErr w:type="spellEnd"/>
+      <w:r>
+        <w:rPr>
+          <w:rFonts w:ascii="Arial" w:hAnsi="Arial" w:cs="Arial"/>
+          <w:sz w:val="24"/>
+          <w:szCs w:val="24"/>
+        </w:rPr>
+        <w:t xml:space="preserve"> </w:t>
+      </w:r>
+      <w:proofErr w:type="spellStart"/>
+      <w:r>
+        <w:rPr>
+          <w:rFonts w:ascii="Arial" w:hAnsi="Arial" w:cs="Arial"/>
+          <w:sz w:val="24"/>
+          <w:szCs w:val="24"/>
+        </w:rPr>
+        <w:t>Elements</w:t>
+      </w:r>
+      <w:proofErr w:type="spellEnd"/>
+      <w:r>
+        <w:rPr>
+          <w:rFonts w:ascii="Arial" w:hAnsi="Arial" w:cs="Arial"/>
+          <w:sz w:val="24"/>
+          <w:szCs w:val="24"/>
+        </w:rPr>
+        <w:t xml:space="preserve">. PIN. </w:t>
+      </w:r>
+      <w:proofErr w:type="spellStart"/>
+      <w:r>
+        <w:rPr>
+          <w:rFonts w:ascii="Arial" w:hAnsi="Arial" w:cs="Arial"/>
+          <w:sz w:val="24"/>
+          <w:szCs w:val="24"/>
+        </w:rPr>
+        <w:t>Technical</w:t>
+      </w:r>
+      <w:proofErr w:type="spellEnd"/>
+      <w:r>
+        <w:rPr>
+          <w:rFonts w:ascii="Arial" w:hAnsi="Arial" w:cs="Arial"/>
+          <w:sz w:val="24"/>
+          <w:szCs w:val="24"/>
+        </w:rPr>
+        <w:t xml:space="preserve"> Report.</w:t>
+      </w:r>
+    </w:p>
+    <w:p>
+      <w:pPr>
+        <w:spacing w:line="360" w:lineRule="auto"/>
+        <w:rPr>
+          <w:rFonts w:ascii="Arial" w:hAnsi="Arial" w:cs="Arial"/>
+          <w:sz w:val="24"/>
+          <w:szCs w:val="24"/>
+        </w:rPr>
+      </w:pPr>
     </w:p>
     <w:p>
       <w:pPr>
@@ -3298,56 +3574,14 @@
           <w:szCs w:val="24"/>
         </w:rPr>
       </w:pPr>
-      <w:proofErr w:type="spellStart"/>
-      <w:r>
-        <w:rPr>
-          <w:rFonts w:ascii="Arial" w:hAnsi="Arial" w:cs="Arial"/>
-          <w:sz w:val="24"/>
-          <w:szCs w:val="24"/>
-        </w:rPr>
-        <w:t>Blá</w:t>
-      </w:r>
-      <w:proofErr w:type="spellEnd"/>
-    </w:p>
-    <w:p>
-      <w:pPr>
-        <w:tabs>
-          <w:tab w:val="left" w:pos="1418"/>
-          <w:tab w:val="right" w:leader="dot" w:pos="8505"/>
-        </w:tabs>
-        <w:spacing w:line="360" w:lineRule="auto"/>
-        <w:rPr>
-          <w:rFonts w:ascii="Arial" w:hAnsi="Arial" w:cs="Arial"/>
-          <w:sz w:val="24"/>
-          <w:szCs w:val="24"/>
-        </w:rPr>
-      </w:pPr>
-      <w:proofErr w:type="spellStart"/>
-      <w:proofErr w:type="gramStart"/>
-      <w:r>
-        <w:rPr>
-          <w:rFonts w:ascii="Arial" w:hAnsi="Arial" w:cs="Arial"/>
-          <w:sz w:val="24"/>
-          <w:szCs w:val="24"/>
-        </w:rPr>
-        <w:t>blá</w:t>
-      </w:r>
-      <w:proofErr w:type="spellEnd"/>
-      <w:proofErr w:type="gramEnd"/>
-    </w:p>
-    <w:p>
-      <w:pPr>
-        <w:tabs>
-          <w:tab w:val="left" w:pos="1418"/>
-          <w:tab w:val="right" w:leader="dot" w:pos="8505"/>
-        </w:tabs>
-        <w:spacing w:line="360" w:lineRule="auto"/>
-        <w:rPr>
-          <w:rFonts w:ascii="Arial" w:hAnsi="Arial" w:cs="Arial"/>
-          <w:sz w:val="24"/>
-          <w:szCs w:val="24"/>
-        </w:rPr>
-      </w:pPr>
+      <w:r>
+        <w:rPr>
+          <w:rFonts w:ascii="Arial" w:hAnsi="Arial" w:cs="Arial"/>
+          <w:sz w:val="24"/>
+          <w:szCs w:val="24"/>
+        </w:rPr>
+        <w:t>Os relatórios técnicos devem seguir a estrutura mostrada na Figura 1.</w:t>
+      </w:r>
     </w:p>
     <w:p>
       <w:pPr>
@@ -3472,70 +3706,56 @@
         </w:rPr>
         <w:t>Fonte: NormasABNT.org</w:t>
       </w:r>
-    </w:p>
-    <w:p>
-      <w:pPr>
-        <w:tabs>
-          <w:tab w:val="left" w:pos="1418"/>
-          <w:tab w:val="right" w:leader="dot" w:pos="8505"/>
-        </w:tabs>
-        <w:spacing w:line="360" w:lineRule="auto"/>
-        <w:rPr>
-          <w:rFonts w:ascii="Arial" w:hAnsi="Arial" w:cs="Arial"/>
-          <w:sz w:val="24"/>
-          <w:szCs w:val="24"/>
-        </w:rPr>
-      </w:pPr>
-    </w:p>
-    <w:p>
-      <w:pPr>
-        <w:tabs>
-          <w:tab w:val="left" w:pos="1418"/>
-          <w:tab w:val="right" w:leader="dot" w:pos="8505"/>
-        </w:tabs>
-        <w:spacing w:line="360" w:lineRule="auto"/>
-        <w:rPr>
-          <w:rFonts w:ascii="Arial" w:hAnsi="Arial" w:cs="Arial"/>
-          <w:sz w:val="24"/>
-          <w:szCs w:val="24"/>
-        </w:rPr>
-      </w:pPr>
-      <w:proofErr w:type="spellStart"/>
-      <w:r>
-        <w:rPr>
-          <w:rFonts w:ascii="Arial" w:hAnsi="Arial" w:cs="Arial"/>
-          <w:sz w:val="24"/>
-          <w:szCs w:val="24"/>
-        </w:rPr>
-        <w:t>Blá</w:t>
-      </w:r>
-      <w:proofErr w:type="spellEnd"/>
-    </w:p>
-    <w:p>
-      <w:pPr>
-        <w:tabs>
-          <w:tab w:val="left" w:pos="1418"/>
-          <w:tab w:val="right" w:leader="dot" w:pos="8505"/>
-        </w:tabs>
-        <w:spacing w:line="360" w:lineRule="auto"/>
-        <w:rPr>
-          <w:rFonts w:ascii="Arial" w:hAnsi="Arial" w:cs="Arial"/>
-          <w:sz w:val="24"/>
-          <w:szCs w:val="24"/>
-        </w:rPr>
-      </w:pPr>
-      <w:proofErr w:type="spellStart"/>
-      <w:proofErr w:type="gramStart"/>
-      <w:r>
-        <w:rPr>
-          <w:rFonts w:ascii="Arial" w:hAnsi="Arial" w:cs="Arial"/>
-          <w:sz w:val="24"/>
-          <w:szCs w:val="24"/>
-        </w:rPr>
-        <w:t>blá</w:t>
-      </w:r>
-      <w:proofErr w:type="spellEnd"/>
-      <w:proofErr w:type="gramEnd"/>
+      <w:r>
+        <w:rPr>
+          <w:rFonts w:ascii="Arial" w:hAnsi="Arial" w:cs="Arial"/>
+          <w:sz w:val="24"/>
+          <w:szCs w:val="24"/>
+        </w:rPr>
+        <w:t xml:space="preserve"> [11]</w:t>
+      </w:r>
+    </w:p>
+    <w:p>
+      <w:pPr>
+        <w:tabs>
+          <w:tab w:val="left" w:pos="1418"/>
+          <w:tab w:val="right" w:leader="dot" w:pos="8505"/>
+        </w:tabs>
+        <w:spacing w:line="360" w:lineRule="auto"/>
+        <w:rPr>
+          <w:rFonts w:ascii="Arial" w:hAnsi="Arial" w:cs="Arial"/>
+          <w:sz w:val="24"/>
+          <w:szCs w:val="24"/>
+        </w:rPr>
+      </w:pPr>
+    </w:p>
+    <w:p>
+      <w:pPr>
+        <w:tabs>
+          <w:tab w:val="left" w:pos="1418"/>
+          <w:tab w:val="right" w:leader="dot" w:pos="8505"/>
+        </w:tabs>
+        <w:spacing w:line="360" w:lineRule="auto"/>
+        <w:rPr>
+          <w:rFonts w:ascii="Arial" w:hAnsi="Arial" w:cs="Arial"/>
+          <w:sz w:val="24"/>
+          <w:szCs w:val="24"/>
+        </w:rPr>
+      </w:pPr>
+    </w:p>
+    <w:p>
+      <w:pPr>
+        <w:tabs>
+          <w:tab w:val="left" w:pos="1418"/>
+          <w:tab w:val="right" w:leader="dot" w:pos="8505"/>
+        </w:tabs>
+        <w:spacing w:line="360" w:lineRule="auto"/>
+        <w:rPr>
+          <w:rFonts w:ascii="Arial" w:hAnsi="Arial" w:cs="Arial"/>
+          <w:sz w:val="24"/>
+          <w:szCs w:val="24"/>
+        </w:rPr>
+      </w:pPr>
     </w:p>
     <w:p>
       <w:pPr>
@@ -4335,7 +4555,75 @@
           <w:sz w:val="24"/>
           <w:szCs w:val="24"/>
         </w:rPr>
-        <w:t>Fonte: baseado NormasABNT.org com adaptações do autor</w:t>
+        <w:t xml:space="preserve">Fonte: baseado </w:t>
+      </w:r>
+      <w:r>
+        <w:rPr>
+          <w:rFonts w:ascii="Arial" w:hAnsi="Arial" w:cs="Arial"/>
+          <w:sz w:val="24"/>
+          <w:szCs w:val="24"/>
+        </w:rPr>
+        <w:t xml:space="preserve">em </w:t>
+      </w:r>
+      <w:r>
+        <w:rPr>
+          <w:rFonts w:ascii="Arial" w:hAnsi="Arial" w:cs="Arial"/>
+          <w:sz w:val="24"/>
+          <w:szCs w:val="24"/>
+        </w:rPr>
+        <w:t>NormasABNT.org</w:t>
+      </w:r>
+      <w:r>
+        <w:rPr>
+          <w:rFonts w:ascii="Arial" w:hAnsi="Arial" w:cs="Arial"/>
+          <w:sz w:val="24"/>
+          <w:szCs w:val="24"/>
+        </w:rPr>
+        <w:t xml:space="preserve"> [11]</w:t>
+      </w:r>
+      <w:r>
+        <w:rPr>
+          <w:rFonts w:ascii="Arial" w:hAnsi="Arial" w:cs="Arial"/>
+          <w:sz w:val="24"/>
+          <w:szCs w:val="24"/>
+        </w:rPr>
+        <w:t xml:space="preserve"> com adaptações do autor</w:t>
+      </w:r>
+    </w:p>
+    <w:p>
+      <w:pPr>
+        <w:tabs>
+          <w:tab w:val="left" w:pos="1418"/>
+          <w:tab w:val="right" w:leader="dot" w:pos="8505"/>
+        </w:tabs>
+        <w:spacing w:line="360" w:lineRule="auto"/>
+        <w:rPr>
+          <w:rFonts w:ascii="Arial" w:hAnsi="Arial" w:cs="Arial"/>
+          <w:sz w:val="24"/>
+          <w:szCs w:val="24"/>
+        </w:rPr>
+      </w:pPr>
+    </w:p>
+    <w:p>
+      <w:pPr>
+        <w:tabs>
+          <w:tab w:val="left" w:pos="1418"/>
+          <w:tab w:val="right" w:leader="dot" w:pos="8505"/>
+        </w:tabs>
+        <w:spacing w:line="360" w:lineRule="auto"/>
+        <w:rPr>
+          <w:rFonts w:ascii="Arial" w:hAnsi="Arial" w:cs="Arial"/>
+          <w:sz w:val="24"/>
+          <w:szCs w:val="24"/>
+        </w:rPr>
+      </w:pPr>
+      <w:r>
+        <w:rPr>
+          <w:rFonts w:ascii="Arial" w:hAnsi="Arial" w:cs="Arial"/>
+          <w:sz w:val="24"/>
+          <w:szCs w:val="24"/>
+        </w:rPr>
+        <w:t>A capa deve seguir o modelo deste documento. Este documento exemplifica a maior parte dos elementos necessário num relatório seguindo as normas da ABNT.</w:t>
       </w:r>
     </w:p>
     <w:p>
@@ -4415,6 +4703,7 @@
           <w:sz w:val="24"/>
           <w:szCs w:val="24"/>
         </w:rPr>
+        <w:lastRenderedPageBreak/>
         <w:t>O texto de desenvolvimento deve fornecer o referencial teórico que um leitor do nível dos autores, antes do desenvolvimento da solução, precisa conhecer para entender a resolução do problema. Não devem ser fornecidos referenciais teóricos já conhecidos por todos, nem devem ser omitidos os referenciais teóricos necessários para um n</w:t>
       </w:r>
       <w:r>
@@ -4445,30 +4734,340 @@
           <w:sz w:val="24"/>
           <w:szCs w:val="24"/>
         </w:rPr>
+        <w:t>A conclusão deve fazer uma análise crítica da solução mostrando os limites da solução, o que não foi resolvido e o que precisa ainda para obter uma solução mais ampla e melhor. Na conclusão podem ser incluídas sugestões de trabalhos futuros na mesma área do trabalho feito. Os trabalhos futuros podem resolver melhor o problema original ou aplicar a técnica de resolução para outros problemas similares.</w:t>
+      </w:r>
+    </w:p>
+    <w:p>
+      <w:pPr>
+        <w:tabs>
+          <w:tab w:val="left" w:pos="1418"/>
+          <w:tab w:val="right" w:leader="dot" w:pos="8505"/>
+        </w:tabs>
+        <w:spacing w:line="360" w:lineRule="auto"/>
+        <w:rPr>
+          <w:rFonts w:ascii="Arial" w:hAnsi="Arial" w:cs="Arial"/>
+          <w:sz w:val="24"/>
+          <w:szCs w:val="24"/>
+        </w:rPr>
+      </w:pPr>
+      <w:r>
+        <w:rPr>
+          <w:rFonts w:ascii="Arial" w:hAnsi="Arial" w:cs="Arial"/>
+          <w:sz w:val="24"/>
+          <w:szCs w:val="24"/>
+        </w:rPr>
+        <w:t>Citar textos teóricos que servem de base para a resolução do problema. Veja como citar outros trabalhos nas normas da ABNT.</w:t>
+      </w:r>
+    </w:p>
+    <w:p>
+      <w:pPr>
+        <w:tabs>
+          <w:tab w:val="left" w:pos="1418"/>
+          <w:tab w:val="right" w:leader="dot" w:pos="8505"/>
+        </w:tabs>
+        <w:spacing w:line="360" w:lineRule="auto"/>
+        <w:rPr>
+          <w:rFonts w:ascii="Arial" w:hAnsi="Arial" w:cs="Arial"/>
+          <w:sz w:val="24"/>
+          <w:szCs w:val="24"/>
+        </w:rPr>
+      </w:pPr>
+      <w:r>
+        <w:rPr>
+          <w:rFonts w:ascii="Arial" w:hAnsi="Arial" w:cs="Arial"/>
+          <w:sz w:val="24"/>
+          <w:szCs w:val="24"/>
+        </w:rPr>
+        <w:t>Um dos aspectos mais importantes das normas da ABNT é a citação de textos e trabalhos</w:t>
+      </w:r>
+      <w:r>
+        <w:rPr>
+          <w:rFonts w:ascii="Arial" w:hAnsi="Arial" w:cs="Arial"/>
+          <w:sz w:val="24"/>
+          <w:szCs w:val="24"/>
+        </w:rPr>
+        <w:t xml:space="preserve"> e a formatação das referências bibliográficas</w:t>
+      </w:r>
+      <w:r>
+        <w:rPr>
+          <w:rFonts w:ascii="Arial" w:hAnsi="Arial" w:cs="Arial"/>
+          <w:sz w:val="24"/>
+          <w:szCs w:val="24"/>
+        </w:rPr>
+        <w:t xml:space="preserve">. </w:t>
+      </w:r>
+      <w:r>
+        <w:rPr>
+          <w:rFonts w:ascii="Arial" w:hAnsi="Arial" w:cs="Arial"/>
+          <w:sz w:val="24"/>
+          <w:szCs w:val="24"/>
+        </w:rPr>
+        <w:t xml:space="preserve">Observe que, principalmente nos fundamentos teóricos, citações e referências bibliográficas DEVEM ser usadas. É importante atribuir as ideias a quem de direito. Além disso, ao referenciar uma obra, o aluno </w:t>
+      </w:r>
+      <w:r>
+        <w:rPr>
+          <w:rFonts w:ascii="Arial" w:hAnsi="Arial" w:cs="Arial"/>
+          <w:sz w:val="24"/>
+          <w:szCs w:val="24"/>
+        </w:rPr>
+        <w:t xml:space="preserve">deixa de assumir a responsabilidade por um texto. Quando este texto se mostra incorreto, incompleto, plagiado, ou com algum outro tipo de problema, a referência passa a responsabilidade para o texto referenciado. Se o aluno desconfia de uma citação, o aluno deve indicar sua não concordância com o texto da citação com um </w:t>
+      </w:r>
+      <w:proofErr w:type="gramStart"/>
+      <w:r>
+        <w:rPr>
+          <w:rFonts w:ascii="Arial" w:hAnsi="Arial" w:cs="Arial"/>
+          <w:sz w:val="24"/>
+          <w:szCs w:val="24"/>
+        </w:rPr>
+        <w:t>“(</w:t>
+      </w:r>
+      <w:proofErr w:type="gramEnd"/>
+      <w:r>
+        <w:rPr>
+          <w:rFonts w:ascii="Arial" w:hAnsi="Arial" w:cs="Arial"/>
+          <w:sz w:val="24"/>
+          <w:szCs w:val="24"/>
+        </w:rPr>
+        <w:t>sic)” após o texto citado.</w:t>
+      </w:r>
+    </w:p>
+    <w:p>
+      <w:pPr>
+        <w:tabs>
+          <w:tab w:val="left" w:pos="1418"/>
+          <w:tab w:val="right" w:leader="dot" w:pos="8505"/>
+        </w:tabs>
+        <w:spacing w:line="360" w:lineRule="auto"/>
+        <w:rPr>
+          <w:rFonts w:ascii="Arial" w:hAnsi="Arial" w:cs="Arial"/>
+          <w:sz w:val="24"/>
+          <w:szCs w:val="24"/>
+        </w:rPr>
+      </w:pPr>
+      <w:r>
+        <w:rPr>
+          <w:rFonts w:ascii="Arial" w:hAnsi="Arial" w:cs="Arial"/>
+          <w:sz w:val="24"/>
+          <w:szCs w:val="24"/>
+        </w:rPr>
+        <w:t>Um exemplo de uma citação duvidosa é: “</w:t>
+      </w:r>
+      <w:r>
+        <w:rPr>
+          <w:rFonts w:ascii="Arial" w:hAnsi="Arial" w:cs="Arial"/>
+          <w:i/>
+          <w:sz w:val="24"/>
+          <w:szCs w:val="24"/>
+        </w:rPr>
+        <w:t>todo homem é mortal, Sócrates era um homem, logo Sócrates era mortal</w:t>
+      </w:r>
+      <w:r>
+        <w:rPr>
+          <w:rFonts w:ascii="Arial" w:hAnsi="Arial" w:cs="Arial"/>
+          <w:sz w:val="24"/>
+          <w:szCs w:val="24"/>
+        </w:rPr>
+        <w:t xml:space="preserve">”, este é um exemplo de lógica </w:t>
+      </w:r>
+      <w:proofErr w:type="spellStart"/>
+      <w:r>
+        <w:rPr>
+          <w:rFonts w:ascii="Arial" w:hAnsi="Arial" w:cs="Arial"/>
+          <w:sz w:val="24"/>
+          <w:szCs w:val="24"/>
+        </w:rPr>
+        <w:t>Aristotérica</w:t>
+      </w:r>
+      <w:proofErr w:type="spellEnd"/>
+      <w:r>
+        <w:rPr>
+          <w:rFonts w:ascii="Arial" w:hAnsi="Arial" w:cs="Arial"/>
+          <w:sz w:val="24"/>
+          <w:szCs w:val="24"/>
+        </w:rPr>
+        <w:t xml:space="preserve"> (sic).</w:t>
+      </w:r>
+    </w:p>
+    <w:p>
+      <w:pPr>
+        <w:tabs>
+          <w:tab w:val="left" w:pos="1418"/>
+          <w:tab w:val="right" w:leader="dot" w:pos="8505"/>
+        </w:tabs>
+        <w:spacing w:line="360" w:lineRule="auto"/>
+        <w:rPr>
+          <w:rFonts w:ascii="Arial" w:hAnsi="Arial" w:cs="Arial"/>
+          <w:sz w:val="24"/>
+          <w:szCs w:val="24"/>
+        </w:rPr>
+      </w:pPr>
+      <w:r>
+        <w:rPr>
+          <w:rFonts w:ascii="Arial" w:hAnsi="Arial" w:cs="Arial"/>
+          <w:sz w:val="24"/>
+          <w:szCs w:val="24"/>
+        </w:rPr>
+        <w:t>Quando o texto de uma citação é literal e comporta mais de 3 linhas, a citação deve ser como o exemplo abaixo:</w:t>
+      </w:r>
+    </w:p>
+    <w:p>
+      <w:pPr>
+        <w:shd w:val="clear" w:color="auto" w:fill="FFFFFF"/>
+        <w:ind w:left="1701"/>
+        <w:rPr>
+          <w:rFonts w:ascii="yandex-sans" w:eastAsia="Times New Roman" w:hAnsi="yandex-sans" w:cs="Times New Roman"/>
+          <w:color w:val="000000"/>
+          <w:sz w:val="23"/>
+          <w:szCs w:val="23"/>
+          <w:lang w:eastAsia="pt-BR"/>
+        </w:rPr>
+      </w:pPr>
+      <w:r>
+        <w:rPr>
+          <w:rFonts w:ascii="Arial" w:hAnsi="Arial" w:cs="Arial"/>
+          <w:sz w:val="24"/>
+          <w:szCs w:val="24"/>
+        </w:rPr>
+        <w:t>...</w:t>
+      </w:r>
+      <w:r>
+        <w:rPr>
+          <w:rFonts w:ascii="yandex-sans" w:hAnsi="yandex-sans"/>
+          <w:color w:val="000000"/>
+          <w:sz w:val="23"/>
+          <w:szCs w:val="23"/>
+        </w:rPr>
+        <w:t xml:space="preserve"> </w:t>
+      </w:r>
+      <w:r>
+        <w:rPr>
+          <w:rFonts w:ascii="yandex-sans" w:eastAsia="Times New Roman" w:hAnsi="yandex-sans" w:cs="Times New Roman"/>
+          <w:color w:val="000000"/>
+          <w:sz w:val="23"/>
+          <w:szCs w:val="23"/>
+          <w:lang w:eastAsia="pt-BR"/>
+        </w:rPr>
+        <w:t>Como presença consciente</w:t>
+      </w:r>
+      <w:r>
+        <w:rPr>
+          <w:rFonts w:ascii="yandex-sans" w:eastAsia="Times New Roman" w:hAnsi="yandex-sans" w:cs="Times New Roman"/>
+          <w:color w:val="000000"/>
+          <w:sz w:val="23"/>
+          <w:szCs w:val="23"/>
+          <w:lang w:eastAsia="pt-BR"/>
+        </w:rPr>
+        <w:t xml:space="preserve"> </w:t>
+      </w:r>
+      <w:r>
+        <w:rPr>
+          <w:rFonts w:ascii="yandex-sans" w:eastAsia="Times New Roman" w:hAnsi="yandex-sans" w:cs="Times New Roman"/>
+          <w:color w:val="000000"/>
+          <w:sz w:val="23"/>
+          <w:szCs w:val="23"/>
+          <w:lang w:eastAsia="pt-BR"/>
+        </w:rPr>
+        <w:t>no mundo não posso escapar à responsabilidade ética no meu mover-me no mundo. Se sou puro</w:t>
+      </w:r>
+      <w:r>
+        <w:rPr>
+          <w:rFonts w:ascii="yandex-sans" w:eastAsia="Times New Roman" w:hAnsi="yandex-sans" w:cs="Times New Roman"/>
+          <w:color w:val="000000"/>
+          <w:sz w:val="23"/>
+          <w:szCs w:val="23"/>
+          <w:lang w:eastAsia="pt-BR"/>
+        </w:rPr>
+        <w:t xml:space="preserve"> </w:t>
+      </w:r>
+      <w:r>
+        <w:rPr>
+          <w:rFonts w:ascii="yandex-sans" w:eastAsia="Times New Roman" w:hAnsi="yandex-sans" w:cs="Times New Roman"/>
+          <w:color w:val="000000"/>
+          <w:sz w:val="23"/>
+          <w:szCs w:val="23"/>
+          <w:lang w:eastAsia="pt-BR"/>
+        </w:rPr>
+        <w:t>produto da determinação genética ou cultural ou de classe, sou irresponsável pelo que faço no</w:t>
+      </w:r>
+      <w:r>
+        <w:rPr>
+          <w:rFonts w:ascii="yandex-sans" w:eastAsia="Times New Roman" w:hAnsi="yandex-sans" w:cs="Times New Roman"/>
+          <w:color w:val="000000"/>
+          <w:sz w:val="23"/>
+          <w:szCs w:val="23"/>
+          <w:lang w:eastAsia="pt-BR"/>
+        </w:rPr>
+        <w:t xml:space="preserve"> m</w:t>
+      </w:r>
+      <w:r>
+        <w:rPr>
+          <w:rFonts w:ascii="yandex-sans" w:eastAsia="Times New Roman" w:hAnsi="yandex-sans" w:cs="Times New Roman"/>
+          <w:color w:val="000000"/>
+          <w:sz w:val="23"/>
+          <w:szCs w:val="23"/>
+          <w:lang w:eastAsia="pt-BR"/>
+        </w:rPr>
+        <w:t>over-me no mundo e se careço de responsabilidade não posso falar em ética.</w:t>
+      </w:r>
+    </w:p>
+    <w:p>
+      <w:pPr>
+        <w:tabs>
+          <w:tab w:val="left" w:pos="1418"/>
+          <w:tab w:val="right" w:leader="dot" w:pos="8505"/>
+        </w:tabs>
+        <w:spacing w:line="360" w:lineRule="auto"/>
+        <w:ind w:left="709"/>
+        <w:rPr>
+          <w:rFonts w:ascii="Arial" w:hAnsi="Arial" w:cs="Arial"/>
+          <w:sz w:val="24"/>
+          <w:szCs w:val="24"/>
+        </w:rPr>
+      </w:pPr>
+      <w:r>
+        <w:rPr>
+          <w:rFonts w:ascii="Arial" w:hAnsi="Arial" w:cs="Arial"/>
+          <w:sz w:val="24"/>
+          <w:szCs w:val="24"/>
+        </w:rPr>
+        <w:t>Fonte: Paulo Freire em Pedagogia da Autonomia[1]</w:t>
+      </w:r>
+    </w:p>
+    <w:p>
+      <w:pPr>
+        <w:tabs>
+          <w:tab w:val="left" w:pos="1418"/>
+          <w:tab w:val="right" w:leader="dot" w:pos="8505"/>
+        </w:tabs>
+        <w:spacing w:line="360" w:lineRule="auto"/>
+        <w:rPr>
+          <w:rFonts w:ascii="Arial" w:hAnsi="Arial" w:cs="Arial"/>
+          <w:sz w:val="24"/>
+          <w:szCs w:val="24"/>
+        </w:rPr>
+      </w:pPr>
+    </w:p>
+    <w:p>
+      <w:pPr>
+        <w:tabs>
+          <w:tab w:val="left" w:pos="1418"/>
+          <w:tab w:val="right" w:leader="dot" w:pos="8505"/>
+        </w:tabs>
+        <w:spacing w:line="360" w:lineRule="auto"/>
+        <w:rPr>
+          <w:rFonts w:ascii="Arial" w:hAnsi="Arial" w:cs="Arial"/>
+          <w:sz w:val="24"/>
+          <w:szCs w:val="24"/>
+        </w:rPr>
+      </w:pPr>
+      <w:r>
+        <w:rPr>
+          <w:rFonts w:ascii="Arial" w:hAnsi="Arial" w:cs="Arial"/>
+          <w:sz w:val="24"/>
+          <w:szCs w:val="24"/>
+        </w:rPr>
         <w:lastRenderedPageBreak/>
-        <w:t>A conclusão deve fazer uma análise crítica da solução mostrando os limites da solução, o que não foi resolvido e o que precisa ainda para obter uma solução mais ampla e melhor. Na conclusão podem ser incluídas sugestões de trabalhos futuros na mesma área do trabalho feito. Os trabalhos futuros podem resolver melhor o problema original ou aplicar a técnica de resolução para outros problemas similares.</w:t>
-      </w:r>
-    </w:p>
-    <w:p>
-      <w:pPr>
-        <w:tabs>
-          <w:tab w:val="left" w:pos="1418"/>
-          <w:tab w:val="right" w:leader="dot" w:pos="8505"/>
-        </w:tabs>
-        <w:spacing w:line="360" w:lineRule="auto"/>
-        <w:rPr>
-          <w:rFonts w:ascii="Arial" w:hAnsi="Arial" w:cs="Arial"/>
-          <w:sz w:val="24"/>
-          <w:szCs w:val="24"/>
-        </w:rPr>
-      </w:pPr>
-      <w:r>
-        <w:rPr>
-          <w:rFonts w:ascii="Arial" w:hAnsi="Arial" w:cs="Arial"/>
-          <w:sz w:val="24"/>
-          <w:szCs w:val="24"/>
-        </w:rPr>
-        <w:t>Citar textos teóricos que servem de base para a resolução do problema. Veja como citar outros trabalhos nas normas da ABNT.</w:t>
+        <w:t>É obrigatório citar a fonte e colocar a referência bibliográfica. No caso, o texto foi retirado do livro Pedagogia da Autonomia do Paulo Freire e é a referência 1 da seção de Referências.</w:t>
       </w:r>
     </w:p>
     <w:p>
@@ -4698,6 +5297,16 @@
           <w:szCs w:val="24"/>
         </w:rPr>
       </w:pPr>
+      <w:r>
+        <w:rPr>
+          <w:rFonts w:ascii="Arial" w:hAnsi="Arial" w:cs="Arial"/>
+          <w:sz w:val="24"/>
+          <w:szCs w:val="24"/>
+        </w:rPr>
+        <w:t>Sempre existe uma conclusão. Pode haver uma conclusão principal sobre o trabalho e outras conclusões secundárias. Além disso, num trabalho acadêmico é de bom tom incluir sugestões para trabalhos futuros. As sugestões de trabalhos futuros devem ser outras abordagens para resolver o problema, outros problemas que podem ser resolvidos pela mesma metodologia ou alterações na metodologia para resolver o problema para melhorar a solução.</w:t>
+      </w:r>
+      <w:bookmarkStart w:id="0" w:name="_GoBack"/>
+      <w:bookmarkEnd w:id="0"/>
     </w:p>
     <w:p>
       <w:pPr>
@@ -4776,14 +5385,26 @@
           <w:ilvl w:val="0"/>
           <w:numId w:val="1"/>
         </w:numPr>
-        <w:tabs>
-          <w:tab w:val="left" w:pos="1418"/>
-          <w:tab w:val="right" w:leader="dot" w:pos="8505"/>
-        </w:tabs>
-        <w:spacing w:line="360" w:lineRule="auto"/>
-      </w:pPr>
-      <w:r>
-        <w:t>ASSOCIAÇÃO BRASILEIRA DE NORMAS TÉCNICAS (ABNT). NBR 6023: informação e documentação - referências - elaboração. Rio de Janeiro, 2002a.</w:t>
+        <w:shd w:val="clear" w:color="auto" w:fill="FFFFFF"/>
+        <w:spacing w:after="0" w:line="360" w:lineRule="auto"/>
+        <w:jc w:val="left"/>
+        <w:rPr>
+          <w:rFonts w:ascii="Arial" w:eastAsia="Times New Roman" w:hAnsi="Arial" w:cs="Arial"/>
+          <w:color w:val="000000"/>
+          <w:sz w:val="24"/>
+          <w:szCs w:val="24"/>
+          <w:lang w:eastAsia="pt-BR"/>
+        </w:rPr>
+      </w:pPr>
+      <w:r>
+        <w:rPr>
+          <w:rFonts w:ascii="Arial" w:eastAsia="Times New Roman" w:hAnsi="Arial" w:cs="Arial"/>
+          <w:color w:val="000000"/>
+          <w:sz w:val="24"/>
+          <w:szCs w:val="24"/>
+          <w:lang w:eastAsia="pt-BR"/>
+        </w:rPr>
+        <w:t>Freire, Paulo. Pedagogia da autonomia: saberes necessários à prática educativa / Paulo Freire. – São Paulo: Paz e Terra, 1996 – (Coleção Leitura)</w:t>
       </w:r>
     </w:p>
     <w:p>
@@ -4798,9 +5419,19 @@
           <w:tab w:val="right" w:leader="dot" w:pos="8505"/>
         </w:tabs>
         <w:spacing w:line="360" w:lineRule="auto"/>
-      </w:pPr>
-      <w:r>
-        <w:t>______. NBR 6024: informação e documentação - numeração progressiva das seções de um documento - apresentação. Rio de Janeiro, 2012a.</w:t>
+        <w:rPr>
+          <w:rFonts w:ascii="Arial" w:hAnsi="Arial" w:cs="Arial"/>
+          <w:sz w:val="24"/>
+          <w:szCs w:val="24"/>
+        </w:rPr>
+      </w:pPr>
+      <w:r>
+        <w:rPr>
+          <w:rFonts w:ascii="Arial" w:hAnsi="Arial" w:cs="Arial"/>
+          <w:sz w:val="24"/>
+          <w:szCs w:val="24"/>
+        </w:rPr>
+        <w:t>ASSOCIAÇÃO BRASILEIRA DE NORMAS TÉCNICAS (ABNT). NBR 6023: informação e documentação - referências - elaboração. Rio de Janeiro, 2002a.</w:t>
       </w:r>
     </w:p>
     <w:p>
@@ -4815,9 +5446,19 @@
           <w:tab w:val="right" w:leader="dot" w:pos="8505"/>
         </w:tabs>
         <w:spacing w:line="360" w:lineRule="auto"/>
-      </w:pPr>
-      <w:r>
-        <w:t>______. NBR 6027: informação e documentação - sumário - apresentação. Rio de Janeiro, 2012b.</w:t>
+        <w:rPr>
+          <w:rFonts w:ascii="Arial" w:hAnsi="Arial" w:cs="Arial"/>
+          <w:sz w:val="24"/>
+          <w:szCs w:val="24"/>
+        </w:rPr>
+      </w:pPr>
+      <w:r>
+        <w:rPr>
+          <w:rFonts w:ascii="Arial" w:hAnsi="Arial" w:cs="Arial"/>
+          <w:sz w:val="24"/>
+          <w:szCs w:val="24"/>
+        </w:rPr>
+        <w:t>______. NBR 6024: informação e documentação - numeração progressiva das seções de um documento - apresentação. Rio de Janeiro, 2012a.</w:t>
       </w:r>
     </w:p>
     <w:p>
@@ -4832,9 +5473,19 @@
           <w:tab w:val="right" w:leader="dot" w:pos="8505"/>
         </w:tabs>
         <w:spacing w:line="360" w:lineRule="auto"/>
-      </w:pPr>
-      <w:r>
-        <w:t>______. NBR 6028: informação e documentação – resumo - apresentação. Rio de Janeiro, 2003.</w:t>
+        <w:rPr>
+          <w:rFonts w:ascii="Arial" w:hAnsi="Arial" w:cs="Arial"/>
+          <w:sz w:val="24"/>
+          <w:szCs w:val="24"/>
+        </w:rPr>
+      </w:pPr>
+      <w:r>
+        <w:rPr>
+          <w:rFonts w:ascii="Arial" w:hAnsi="Arial" w:cs="Arial"/>
+          <w:sz w:val="24"/>
+          <w:szCs w:val="24"/>
+        </w:rPr>
+        <w:t>______. NBR 6027: informação e documentação - sumário - apresentação. Rio de Janeiro, 2012b.</w:t>
       </w:r>
     </w:p>
     <w:p>
@@ -4849,9 +5500,19 @@
           <w:tab w:val="right" w:leader="dot" w:pos="8505"/>
         </w:tabs>
         <w:spacing w:line="360" w:lineRule="auto"/>
-      </w:pPr>
-      <w:r>
-        <w:t>______. NBR 6033: ordem alfabética. Rio de Janeiro, 1989.</w:t>
+        <w:rPr>
+          <w:rFonts w:ascii="Arial" w:hAnsi="Arial" w:cs="Arial"/>
+          <w:sz w:val="24"/>
+          <w:szCs w:val="24"/>
+        </w:rPr>
+      </w:pPr>
+      <w:r>
+        <w:rPr>
+          <w:rFonts w:ascii="Arial" w:hAnsi="Arial" w:cs="Arial"/>
+          <w:sz w:val="24"/>
+          <w:szCs w:val="24"/>
+        </w:rPr>
+        <w:t>______. NBR 6028: informação e documentação – resumo - apresentação. Rio de Janeiro, 2003.</w:t>
       </w:r>
     </w:p>
     <w:p>
@@ -4866,9 +5527,19 @@
           <w:tab w:val="right" w:leader="dot" w:pos="8505"/>
         </w:tabs>
         <w:spacing w:line="360" w:lineRule="auto"/>
-      </w:pPr>
-      <w:r>
-        <w:t>______. NBR 6034: informação e documentação - índice – apresentação</w:t>
+        <w:rPr>
+          <w:rFonts w:ascii="Arial" w:hAnsi="Arial" w:cs="Arial"/>
+          <w:sz w:val="24"/>
+          <w:szCs w:val="24"/>
+        </w:rPr>
+      </w:pPr>
+      <w:r>
+        <w:rPr>
+          <w:rFonts w:ascii="Arial" w:hAnsi="Arial" w:cs="Arial"/>
+          <w:sz w:val="24"/>
+          <w:szCs w:val="24"/>
+        </w:rPr>
+        <w:t>______. NBR 6033: ordem alfabética. Rio de Janeiro, 1989.</w:t>
       </w:r>
     </w:p>
     <w:p>
@@ -4883,9 +5554,19 @@
           <w:tab w:val="right" w:leader="dot" w:pos="8505"/>
         </w:tabs>
         <w:spacing w:line="360" w:lineRule="auto"/>
-      </w:pPr>
-      <w:r>
-        <w:t>______. NBR 10520: informação e documentação – citações em documentos – apresentação. Rio de Janeiro, 2002b.</w:t>
+        <w:rPr>
+          <w:rFonts w:ascii="Arial" w:hAnsi="Arial" w:cs="Arial"/>
+          <w:sz w:val="24"/>
+          <w:szCs w:val="24"/>
+        </w:rPr>
+      </w:pPr>
+      <w:r>
+        <w:rPr>
+          <w:rFonts w:ascii="Arial" w:hAnsi="Arial" w:cs="Arial"/>
+          <w:sz w:val="24"/>
+          <w:szCs w:val="24"/>
+        </w:rPr>
+        <w:t>______. NBR 6034: informação e documentação - índice – apresentação</w:t>
       </w:r>
     </w:p>
     <w:p>
@@ -4900,9 +5581,19 @@
           <w:tab w:val="right" w:leader="dot" w:pos="8505"/>
         </w:tabs>
         <w:spacing w:line="360" w:lineRule="auto"/>
-      </w:pPr>
-      <w:r>
-        <w:t>______. NBR 12225: informação e documentação – lombada – apresentação. Rio de Janeiro, 2004.</w:t>
+        <w:rPr>
+          <w:rFonts w:ascii="Arial" w:hAnsi="Arial" w:cs="Arial"/>
+          <w:sz w:val="24"/>
+          <w:szCs w:val="24"/>
+        </w:rPr>
+      </w:pPr>
+      <w:r>
+        <w:rPr>
+          <w:rFonts w:ascii="Arial" w:hAnsi="Arial" w:cs="Arial"/>
+          <w:sz w:val="24"/>
+          <w:szCs w:val="24"/>
+        </w:rPr>
+        <w:t>______. NBR 10520: informação e documentação – citações em documentos – apresentação. Rio de Janeiro, 2002b.</w:t>
       </w:r>
     </w:p>
     <w:p>
@@ -4924,7 +5615,12 @@
         </w:rPr>
       </w:pPr>
       <w:r>
-        <w:t>______. NBR 14724: informação e documentação – trabalhos acadêmicos – apresentação. Rio de Janeiro, 2011.</w:t>
+        <w:rPr>
+          <w:rFonts w:ascii="Arial" w:hAnsi="Arial" w:cs="Arial"/>
+          <w:sz w:val="24"/>
+          <w:szCs w:val="24"/>
+        </w:rPr>
+        <w:t>______. NBR 12225: informação e documentação – lombada – apresentação. Rio de Janeiro, 2004.</w:t>
       </w:r>
     </w:p>
     <w:p>
@@ -4945,12 +5641,119 @@
           <w:szCs w:val="24"/>
         </w:rPr>
       </w:pPr>
+      <w:r>
+        <w:rPr>
+          <w:rFonts w:ascii="Arial" w:hAnsi="Arial" w:cs="Arial"/>
+          <w:sz w:val="24"/>
+          <w:szCs w:val="24"/>
+        </w:rPr>
+        <w:t>______. NBR 14724: informação e documentação – trabalhos acadêmicos – apresentação. Rio de Janeiro, 2011.</w:t>
+      </w:r>
+    </w:p>
+    <w:p>
+      <w:pPr>
+        <w:pStyle w:val="PargrafodaLista"/>
+        <w:numPr>
+          <w:ilvl w:val="0"/>
+          <w:numId w:val="1"/>
+        </w:numPr>
+        <w:tabs>
+          <w:tab w:val="left" w:pos="1418"/>
+          <w:tab w:val="right" w:leader="dot" w:pos="8505"/>
+        </w:tabs>
+        <w:spacing w:line="360" w:lineRule="auto"/>
+        <w:rPr>
+          <w:rFonts w:ascii="Arial" w:hAnsi="Arial" w:cs="Arial"/>
+          <w:sz w:val="24"/>
+          <w:szCs w:val="24"/>
+        </w:rPr>
+      </w:pPr>
+      <w:r>
+        <w:rPr>
+          <w:rFonts w:ascii="Arial" w:hAnsi="Arial" w:cs="Arial"/>
+          <w:sz w:val="24"/>
+          <w:szCs w:val="24"/>
+        </w:rPr>
+        <w:t xml:space="preserve">normasABNT.org, </w:t>
+      </w:r>
+      <w:r>
+        <w:rPr>
+          <w:rFonts w:ascii="Arial" w:hAnsi="Arial" w:cs="Arial"/>
+          <w:sz w:val="24"/>
+          <w:szCs w:val="24"/>
+        </w:rPr>
+        <w:t xml:space="preserve">Normas ABNT 2020 - Como Estruturar seu </w:t>
+      </w:r>
+      <w:r>
+        <w:rPr>
+          <w:rFonts w:ascii="Arial" w:hAnsi="Arial" w:cs="Arial"/>
+          <w:sz w:val="24"/>
+          <w:szCs w:val="24"/>
+        </w:rPr>
+        <w:t>Trabalho nas regras ABNT</w:t>
+      </w:r>
+      <w:r>
+        <w:rPr>
+          <w:rFonts w:ascii="Arial" w:hAnsi="Arial" w:cs="Arial"/>
+          <w:sz w:val="24"/>
+          <w:szCs w:val="24"/>
+        </w:rPr>
+        <w:t xml:space="preserve">, </w:t>
+      </w:r>
+      <w:hyperlink r:id="rId15" w:history="1">
+        <w:r>
+          <w:rPr>
+            <w:rStyle w:val="Hyperlink"/>
+            <w:rFonts w:ascii="Arial" w:hAnsi="Arial" w:cs="Arial"/>
+            <w:sz w:val="24"/>
+            <w:szCs w:val="24"/>
+          </w:rPr>
+          <w:t>https://www.normasabnt.org/</w:t>
+        </w:r>
+      </w:hyperlink>
+      <w:r>
+        <w:rPr>
+          <w:rFonts w:ascii="Arial" w:hAnsi="Arial" w:cs="Arial"/>
+          <w:sz w:val="24"/>
+          <w:szCs w:val="24"/>
+        </w:rPr>
+        <w:t xml:space="preserve"> acessado em 12/02/2020.</w:t>
+      </w:r>
+    </w:p>
+    <w:p>
+      <w:pPr>
+        <w:pStyle w:val="PargrafodaLista"/>
+        <w:numPr>
+          <w:ilvl w:val="0"/>
+          <w:numId w:val="1"/>
+        </w:numPr>
+        <w:tabs>
+          <w:tab w:val="left" w:pos="1418"/>
+          <w:tab w:val="right" w:leader="dot" w:pos="8505"/>
+        </w:tabs>
+        <w:spacing w:line="360" w:lineRule="auto"/>
+        <w:rPr>
+          <w:rFonts w:ascii="Arial" w:hAnsi="Arial" w:cs="Arial"/>
+          <w:sz w:val="24"/>
+          <w:szCs w:val="24"/>
+        </w:rPr>
+      </w:pPr>
       <w:proofErr w:type="gramStart"/>
       <w:r>
+        <w:rPr>
+          <w:rFonts w:ascii="Arial" w:hAnsi="Arial" w:cs="Arial"/>
+          <w:sz w:val="24"/>
+          <w:szCs w:val="24"/>
+        </w:rPr>
         <w:t>de</w:t>
       </w:r>
       <w:proofErr w:type="gramEnd"/>
       <w:r>
+        <w:rPr>
+          <w:rFonts w:ascii="Arial" w:hAnsi="Arial" w:cs="Arial"/>
+          <w:sz w:val="24"/>
+          <w:szCs w:val="24"/>
+        </w:rPr>
         <w:t xml:space="preserve"> BRITO, G.F., CHOI, V.P., de ALMEIDA, A. Manual ABNT: Regras gerais de estilo e formatação de trabalhos acadêmicos, São Paulo: FECAP, 2014.</w:t>
       </w:r>
     </w:p>
@@ -5011,6 +5814,7 @@
         <w:docPartUnique/>
       </w:docPartObj>
     </w:sdtPr>
+    <w:sdtEndPr/>
     <w:sdtContent>
       <w:p>
         <w:pPr>
@@ -5030,14 +5834,12 @@
           <w:rPr>
             <w:noProof/>
           </w:rPr>
-          <w:t>ii</w:t>
+          <w:t>8</w:t>
         </w:r>
         <w:r>
           <w:fldChar w:fldCharType="end"/>
         </w:r>
       </w:p>
-      <w:bookmarkStart w:id="0" w:name="_GoBack" w:displacedByCustomXml="next"/>
-      <w:bookmarkEnd w:id="0" w:displacedByCustomXml="next"/>
     </w:sdtContent>
   </w:sdt>
   <w:p>
@@ -5704,6 +6506,18 @@
       </w:tblBorders>
     </w:tblPr>
   </w:style>
+  <w:style w:type="character" w:styleId="Hyperlink">
+    <w:name w:val="Hyperlink"/>
+    <w:basedOn w:val="Fontepargpadro"/>
+    <w:uiPriority w:val="99"/>
+    <w:semiHidden/>
+    <w:unhideWhenUsed/>
+    <w:rsid w:val="007129C1"/>
+    <w:rPr>
+      <w:color w:val="0000FF"/>
+      <w:u w:val="single"/>
+    </w:rPr>
+  </w:style>
 </w:styles>
 </file>
 

</xml_diff>